<commit_message>
creation stage communique avec PHP
</commit_message>
<xml_diff>
--- a/Sprint 1/Package 3/Documentation/Analyse/P03-US-03.docx
+++ b/Sprint 1/Package 3/Documentation/Analyse/P03-US-03.docx
@@ -52,6 +52,7 @@
               </w:rPr>
             </w:pPr>
             <w:bookmarkStart w:id="0" w:name="_Toc496726521"/>
+            <w:bookmarkStart w:id="1" w:name="_GoBack"/>
             <w:r>
               <w:rPr>
                 <w:noProof/>
@@ -147,6 +148,7 @@
             </w:r>
             <w:bookmarkEnd w:id="0"/>
           </w:p>
+          <w:bookmarkEnd w:id="1"/>
           <w:p>
             <w:pPr>
               <w:rPr>
@@ -216,7 +218,7 @@
               </w:rPr>
               <w:t xml:space="preserve">  </w:t>
             </w:r>
-            <w:bookmarkStart w:id="1" w:name="_Toc496726522"/>
+            <w:bookmarkStart w:id="2" w:name="_Toc496726522"/>
             <w:r>
               <w:rPr>
                 <w:b/>
@@ -224,7 +226,7 @@
               </w:rPr>
               <w:t>Projet Portail</w:t>
             </w:r>
-            <w:bookmarkEnd w:id="1"/>
+            <w:bookmarkEnd w:id="2"/>
           </w:p>
         </w:tc>
       </w:tr>
@@ -251,14 +253,14 @@
                 <w:sz w:val="32"/>
               </w:rPr>
             </w:pPr>
-            <w:bookmarkStart w:id="2" w:name="_Toc496726523"/>
+            <w:bookmarkStart w:id="3" w:name="_Toc496726523"/>
             <w:r>
               <w:rPr>
                 <w:sz w:val="32"/>
               </w:rPr>
               <w:t>Perspective</w:t>
             </w:r>
-            <w:bookmarkEnd w:id="2"/>
+            <w:bookmarkEnd w:id="3"/>
           </w:p>
         </w:tc>
       </w:tr>
@@ -731,14 +733,14 @@
               <w:spacing w:before="0" w:after="0"/>
               <w:ind w:left="0"/>
             </w:pPr>
-            <w:bookmarkStart w:id="3" w:name="_Toc496726524"/>
+            <w:bookmarkStart w:id="4" w:name="_Toc496726524"/>
             <w:r>
               <w:rPr>
                 <w:sz w:val="32"/>
               </w:rPr>
               <w:t>Suivi</w:t>
             </w:r>
-            <w:bookmarkEnd w:id="3"/>
+            <w:bookmarkEnd w:id="4"/>
           </w:p>
         </w:tc>
       </w:tr>
@@ -774,8 +776,6 @@
             <w:r>
               <w:t>Date de création : 2017-10-26</w:t>
             </w:r>
-            <w:bookmarkStart w:id="4" w:name="_GoBack"/>
-            <w:bookmarkEnd w:id="4"/>
           </w:p>
           <w:p>
             <w:pPr>
@@ -3341,7 +3341,7 @@
 </file>
 
 <file path=customXml/itemProps1.xml><?xml version="1.0" encoding="utf-8"?>
-<ds:datastoreItem xmlns:ds="http://schemas.openxmlformats.org/officeDocument/2006/customXml" ds:itemID="{343930A2-0A48-44F5-BD05-EE39334A73FC}">
+<ds:datastoreItem xmlns:ds="http://schemas.openxmlformats.org/officeDocument/2006/customXml" ds:itemID="{4B1DC3A3-5157-4FBE-B0A0-2F71AF4DC04E}">
   <ds:schemaRefs>
     <ds:schemaRef ds:uri="http://schemas.openxmlformats.org/officeDocument/2006/bibliography"/>
   </ds:schemaRefs>

</xml_diff>